<commit_message>
Update Nhóm 6_Dich bai bao A study of NOSQL.docx
</commit_message>
<xml_diff>
--- a/Bao cao do an nhom 6/Nhóm 6_Dich bai bao A study of NOSQL.docx
+++ b/Bao cao do an nhom 6/Nhóm 6_Dich bai bao A study of NOSQL.docx
@@ -78,6 +78,7 @@
           <w:lang w:val="vi-VN"/>
         </w:rPr>
       </w:pPr>
+      <w:bookmarkStart w:id="0" w:name="_Hlk121172033"/>
       <w:r>
         <w:rPr>
           <w:rFonts w:ascii="Times New Roman" w:hAnsi="Times New Roman" w:cs="Times New Roman"/>
@@ -261,6 +262,7 @@
         <w:t xml:space="preserve"> nói về việc  phân loại Cơ sở dữ liệu NoSQL dựa trên định lý CAP. </w:t>
       </w:r>
     </w:p>
+    <w:bookmarkEnd w:id="0"/>
     <w:p>
       <w:pPr>
         <w:jc w:val="both"/>
@@ -366,6 +368,7 @@
           <w:lang w:val="vi-VN"/>
         </w:rPr>
       </w:pPr>
+      <w:bookmarkStart w:id="1" w:name="_Hlk121173038"/>
       <w:r>
         <w:rPr>
           <w:rFonts w:ascii="Times New Roman" w:hAnsi="Times New Roman" w:cs="Times New Roman"/>
@@ -423,7 +426,21 @@
           <w:rFonts w:ascii="Times New Roman" w:hAnsi="Times New Roman" w:cs="Times New Roman"/>
           <w:lang w:val="vi-VN"/>
         </w:rPr>
-        <w:t>tính khả dụng và khả năng mở rộng là các tính năng chính của cơ sở dữ liệu NoSQL. NoSQL không có nghĩa là “Not SQL (không có SQL)” mà nó có nghĩa là “Not Only SQL (không chỉ là SQL)”</w:t>
+        <w:t>tính khả dụng và khả năng mở rộng</w:t>
+      </w:r>
+      <w:r>
+        <w:rPr>
+          <w:rFonts w:ascii="Times New Roman" w:hAnsi="Times New Roman" w:cs="Times New Roman"/>
+          <w:lang w:val="vi-VN"/>
+        </w:rPr>
+        <w:t xml:space="preserve"> tốt</w:t>
+      </w:r>
+      <w:r>
+        <w:rPr>
+          <w:rFonts w:ascii="Times New Roman" w:hAnsi="Times New Roman" w:cs="Times New Roman"/>
+          <w:lang w:val="vi-VN"/>
+        </w:rPr>
+        <w:t xml:space="preserve"> là các tính năng chính của cơ sở dữ liệu NoSQL. NoSQL không có nghĩa là “Not SQL (không có SQL)” mà nó có nghĩa là “Not Only SQL (không chỉ là SQL)”</w:t>
       </w:r>
       <w:r>
         <w:rPr>
@@ -710,6 +727,7 @@
         <w:t>bài viết.</w:t>
       </w:r>
     </w:p>
+    <w:bookmarkEnd w:id="1"/>
     <w:p>
       <w:pPr>
         <w:jc w:val="both"/>
@@ -730,6 +748,7 @@
           <w:lang w:val="vi-VN"/>
         </w:rPr>
       </w:pPr>
+      <w:bookmarkStart w:id="2" w:name="_Hlk121173459"/>
       <w:r>
         <w:rPr>
           <w:rFonts w:ascii="Times New Roman" w:hAnsi="Times New Roman" w:cs="Times New Roman"/>
@@ -1267,6 +1286,8 @@
           <w:lang w:val="vi-VN"/>
         </w:rPr>
       </w:pPr>
+      <w:bookmarkStart w:id="3" w:name="_Hlk121173934"/>
+      <w:bookmarkEnd w:id="2"/>
       <w:r>
         <w:rPr>
           <w:rFonts w:ascii="Times New Roman" w:hAnsi="Times New Roman" w:cs="Times New Roman"/>
@@ -1534,6 +1555,7 @@
         <w:t xml:space="preserve"> Redis, Voldemort và Membase.</w:t>
       </w:r>
     </w:p>
+    <w:bookmarkEnd w:id="3"/>
     <w:p>
       <w:pPr>
         <w:jc w:val="both"/>
@@ -1630,6 +1652,7 @@
           <w:lang w:val="vi-VN"/>
         </w:rPr>
       </w:pPr>
+      <w:bookmarkStart w:id="4" w:name="_Hlk121173984"/>
       <w:r>
         <w:rPr>
           <w:rFonts w:ascii="Times New Roman" w:hAnsi="Times New Roman" w:cs="Times New Roman"/>
@@ -1638,6 +1661,7 @@
         <w:t>Hình 1. Một ví dụ về kho dữ liệu khóa-giá trị.</w:t>
       </w:r>
     </w:p>
+    <w:bookmarkEnd w:id="4"/>
     <w:p>
       <w:pPr>
         <w:jc w:val="both"/>
@@ -1657,6 +1681,7 @@
           <w:lang w:val="vi-VN"/>
         </w:rPr>
       </w:pPr>
+      <w:bookmarkStart w:id="5" w:name="_Hlk121174003"/>
       <w:r>
         <w:rPr>
           <w:rFonts w:ascii="Times New Roman" w:hAnsi="Times New Roman" w:cs="Times New Roman"/>
@@ -1919,6 +1944,7 @@
         <w:t>hiệu suất và khả năng mở rộng thấp hơn một chút so với các kho lưu trữ dữ liệu khóa-giá trị. Một số kho lưu trữ tài liệu nổi bật nhất là Riak, MongoDB [11], CouchDB.</w:t>
       </w:r>
     </w:p>
+    <w:bookmarkEnd w:id="5"/>
     <w:p>
       <w:pPr>
         <w:jc w:val="both"/>
@@ -2101,6 +2127,7 @@
         </w:rPr>
         <w:tab/>
       </w:r>
+      <w:bookmarkStart w:id="6" w:name="_Hlk121174055"/>
       <w:r>
         <w:rPr>
           <w:rFonts w:ascii="Times New Roman" w:hAnsi="Times New Roman" w:cs="Times New Roman"/>
@@ -2109,6 +2136,7 @@
         <w:t>Hình 2. Một ví dụ về kho lưu trữ dữ liệu tài liệu.</w:t>
       </w:r>
     </w:p>
+    <w:bookmarkEnd w:id="6"/>
     <w:p>
       <w:pPr>
         <w:jc w:val="center"/>
@@ -2128,6 +2156,7 @@
           <w:lang w:val="vi-VN"/>
         </w:rPr>
       </w:pPr>
+      <w:bookmarkStart w:id="7" w:name="_Hlk121174069"/>
       <w:r>
         <w:rPr>
           <w:rFonts w:ascii="Times New Roman" w:hAnsi="Times New Roman" w:cs="Times New Roman"/>
@@ -2491,6 +2520,7 @@
         <w:t>cột đã được hiển thị trong Hình.3 như sau.</w:t>
       </w:r>
     </w:p>
+    <w:bookmarkEnd w:id="7"/>
     <w:p>
       <w:pPr>
         <w:jc w:val="both"/>
@@ -2643,13 +2673,22 @@
           <w:lang w:val="vi-VN"/>
         </w:rPr>
       </w:pPr>
+      <w:bookmarkStart w:id="8" w:name="_Hlk121174122"/>
       <w:r>
         <w:rPr>
           <w:rFonts w:ascii="Times New Roman" w:hAnsi="Times New Roman" w:cs="Times New Roman"/>
           <w:lang w:val="vi-VN"/>
         </w:rPr>
         <w:lastRenderedPageBreak/>
-        <w:t>Hình 3. Lưu trữ dữ liệu họ cột.</w:t>
+        <w:t>Hình 3. Lưu trữ dữ liệu họ cột</w:t>
+      </w:r>
+      <w:bookmarkEnd w:id="8"/>
+      <w:r>
+        <w:rPr>
+          <w:rFonts w:ascii="Times New Roman" w:hAnsi="Times New Roman" w:cs="Times New Roman"/>
+          <w:lang w:val="vi-VN"/>
+        </w:rPr>
+        <w:t>.</w:t>
       </w:r>
       <w:r>
         <w:rPr>
@@ -2749,6 +2788,7 @@
           <w:lang w:val="vi-VN"/>
         </w:rPr>
       </w:pPr>
+      <w:bookmarkStart w:id="9" w:name="_Hlk121174164"/>
       <w:r>
         <w:rPr>
           <w:rFonts w:ascii="Times New Roman" w:hAnsi="Times New Roman" w:cs="Times New Roman"/>
@@ -3030,6 +3070,7 @@
         <w:t>Một bộ sưu tập các siêu cột cùng với một khóa hàng tạo thành một hàng của họ siêu cột. Giống như trong các cột, tên siêu cột và tên cột phụ được sắp xếp. Siêu cột cũng là thực thể giá trị tên nhưng không có dấu thời gian.</w:t>
       </w:r>
     </w:p>
+    <w:bookmarkEnd w:id="9"/>
     <w:p>
       <w:pPr>
         <w:jc w:val="both"/>
@@ -3128,6 +3169,7 @@
           <w:lang w:val="vi-VN"/>
         </w:rPr>
       </w:pPr>
+      <w:bookmarkStart w:id="10" w:name="_Hlk121174193"/>
       <w:r>
         <w:rPr>
           <w:rFonts w:ascii="Times New Roman" w:hAnsi="Times New Roman" w:cs="Times New Roman"/>
@@ -3135,6 +3177,7 @@
         </w:rPr>
         <w:t>Hình 4. Lưu trữ dữ liệu họ cột (Cassandra).</w:t>
       </w:r>
+      <w:bookmarkEnd w:id="10"/>
     </w:p>
     <w:p>
       <w:pPr>
@@ -3155,6 +3198,7 @@
           <w:lang w:val="vi-VN"/>
         </w:rPr>
       </w:pPr>
+      <w:bookmarkStart w:id="11" w:name="_Hlk121174211"/>
       <w:r>
         <w:rPr>
           <w:rFonts w:ascii="Times New Roman" w:hAnsi="Times New Roman" w:cs="Times New Roman"/>
@@ -3512,6 +3556,7 @@
         <w:t>nay.</w:t>
       </w:r>
     </w:p>
+    <w:bookmarkEnd w:id="11"/>
     <w:p>
       <w:pPr>
         <w:jc w:val="both"/>
@@ -3646,12 +3691,21 @@
           </wp:anchor>
         </w:drawing>
       </w:r>
-      <w:r>
-        <w:rPr>
-          <w:rFonts w:ascii="Times New Roman" w:hAnsi="Times New Roman" w:cs="Times New Roman"/>
-          <w:lang w:val="vi-VN"/>
-        </w:rPr>
-        <w:t>Hình 5. Một ví dụ về cơ sở dữ liệu đồ thị.</w:t>
+      <w:bookmarkStart w:id="12" w:name="_Hlk121174263"/>
+      <w:r>
+        <w:rPr>
+          <w:rFonts w:ascii="Times New Roman" w:hAnsi="Times New Roman" w:cs="Times New Roman"/>
+          <w:lang w:val="vi-VN"/>
+        </w:rPr>
+        <w:t>Hình 5. Một ví dụ về cơ sở dữ liệu đồ thị</w:t>
+      </w:r>
+      <w:bookmarkEnd w:id="12"/>
+      <w:r>
+        <w:rPr>
+          <w:rFonts w:ascii="Times New Roman" w:hAnsi="Times New Roman" w:cs="Times New Roman"/>
+          <w:lang w:val="vi-VN"/>
+        </w:rPr>
+        <w:t>.</w:t>
       </w:r>
     </w:p>
     <w:p>
@@ -3683,6 +3737,7 @@
           <w:lang w:val="vi-VN"/>
         </w:rPr>
       </w:pPr>
+      <w:bookmarkStart w:id="13" w:name="_Hlk121174342"/>
       <w:r>
         <w:rPr>
           <w:rFonts w:ascii="Times New Roman" w:hAnsi="Times New Roman" w:cs="Times New Roman"/>
@@ -3710,7 +3765,8 @@
         </w:rPr>
         <w:t xml:space="preserve"> </w:t>
       </w:r>
-      <w:bookmarkStart w:id="0" w:name="_Hlk119612313"/>
+      <w:bookmarkStart w:id="14" w:name="_Hlk119612313"/>
+      <w:bookmarkStart w:id="15" w:name="_Hlk121172631"/>
       <w:r>
         <w:rPr>
           <w:rFonts w:ascii="Times New Roman" w:hAnsi="Times New Roman" w:cs="Times New Roman"/>
@@ -3721,7 +3777,7 @@
         </w:rPr>
         <w:t>T</w:t>
       </w:r>
-      <w:bookmarkEnd w:id="0"/>
+      <w:bookmarkEnd w:id="14"/>
       <w:r>
         <w:rPr>
           <w:rFonts w:ascii="Times New Roman" w:hAnsi="Times New Roman" w:cs="Times New Roman"/>
@@ -3730,7 +3786,18 @@
           <w:sz w:val="28"/>
           <w:lang w:val="vi-VN"/>
         </w:rPr>
-        <w:t>RANSACTION (</w:t>
+        <w:t>RANSACTION</w:t>
+      </w:r>
+      <w:bookmarkEnd w:id="15"/>
+      <w:r>
+        <w:rPr>
+          <w:rFonts w:ascii="Times New Roman" w:hAnsi="Times New Roman" w:cs="Times New Roman"/>
+          <w:b/>
+          <w:bCs/>
+          <w:sz w:val="28"/>
+          <w:lang w:val="vi-VN"/>
+        </w:rPr>
+        <w:t xml:space="preserve"> (</w:t>
       </w:r>
       <w:r>
         <w:rPr>
@@ -4947,6 +5014,7 @@
         <w:t>thời gian. Do đó, dữ liệu được cho là nhất quán trong tương lai.</w:t>
       </w:r>
     </w:p>
+    <w:bookmarkEnd w:id="13"/>
     <w:p>
       <w:pPr>
         <w:jc w:val="both"/>
@@ -4967,6 +5035,7 @@
           <w:lang w:val="vi-VN"/>
         </w:rPr>
       </w:pPr>
+      <w:bookmarkStart w:id="16" w:name="_Hlk121174417"/>
       <w:r>
         <w:rPr>
           <w:rFonts w:ascii="Times New Roman" w:hAnsi="Times New Roman" w:cs="Times New Roman"/>
@@ -4978,6 +5047,7 @@
         <w:t>V. SO SÁNH CƠ SỞ DỮ LIỆU NOSQL</w:t>
       </w:r>
     </w:p>
+    <w:bookmarkEnd w:id="16"/>
     <w:p>
       <w:pPr>
         <w:jc w:val="center"/>
@@ -4998,6 +5068,7 @@
           <w:lang w:val="vi-VN"/>
         </w:rPr>
       </w:pPr>
+      <w:bookmarkStart w:id="17" w:name="_Hlk121174438"/>
       <w:r>
         <w:rPr>
           <w:rFonts w:ascii="Times New Roman" w:hAnsi="Times New Roman" w:cs="Times New Roman"/>
@@ -5329,6 +5400,7 @@
         <w:t>. 1 hỗ trợ truy vấn ad-hoc nhưng trình độ chuyên môn lập trình viết truy vấn cần cao hơn nhiều so với cơ sở dữ liệu quan hệ.</w:t>
       </w:r>
     </w:p>
+    <w:bookmarkEnd w:id="17"/>
     <w:p>
       <w:pPr>
         <w:jc w:val="both"/>
@@ -5344,6 +5416,7 @@
         </w:rPr>
         <w:tab/>
       </w:r>
+      <w:bookmarkStart w:id="18" w:name="_Hlk121174468"/>
       <w:r>
         <w:rPr>
           <w:rFonts w:ascii="Times New Roman" w:hAnsi="Times New Roman" w:cs="Times New Roman"/>
@@ -5400,6 +5473,8 @@
                 <w:lang w:val="vi-VN" w:bidi="ar-SA"/>
               </w:rPr>
             </w:pPr>
+            <w:bookmarkStart w:id="19" w:name="_Hlk121174480"/>
+            <w:bookmarkEnd w:id="18"/>
             <w:r>
               <w:rPr>
                 <w:rFonts w:ascii="Times New Roman" w:eastAsia="Times New Roman" w:hAnsi="Times New Roman" w:cs="Times New Roman"/>
@@ -5621,6 +5696,7 @@
                 <w:lang w:bidi="ar-SA"/>
               </w:rPr>
             </w:pPr>
+            <w:bookmarkStart w:id="20" w:name="_Hlk121174713"/>
             <w:r>
               <w:rPr>
                 <w:rFonts w:ascii="Times New Roman" w:eastAsia="Times New Roman" w:hAnsi="Times New Roman" w:cs="Times New Roman"/>
@@ -7184,6 +7260,8 @@
           </w:p>
         </w:tc>
       </w:tr>
+      <w:bookmarkEnd w:id="19"/>
+      <w:bookmarkEnd w:id="20"/>
     </w:tbl>
     <w:p>
       <w:pPr>

</xml_diff>